<commit_message>
Actualizacion de documentos individuales luego del cambio de cliente
</commit_message>
<xml_diff>
--- a/Fase 1/Evidencia Individual/Cristian_Moya_1.2_APT122_DiarioReflexionFase1.docx
+++ b/Fase 1/Evidencia Individual/Cristian_Moya_1.2_APT122_DiarioReflexionFase1.docx
@@ -68,12 +68,12 @@
                 <wp:inline distB="0" distT="0" distL="0" distR="0">
                   <wp:extent cx="393640" cy="444500"/>
                   <wp:effectExtent b="0" l="0" r="0" t="0"/>
-                  <wp:docPr id="17580" name="image1.png"/>
+                  <wp:docPr id="17585" name="image4.png"/>
                   <a:graphic>
                     <a:graphicData uri="http://schemas.openxmlformats.org/drawingml/2006/picture">
                       <pic:pic>
                         <pic:nvPicPr>
-                          <pic:cNvPr id="0" name="image1.png"/>
+                          <pic:cNvPr id="0" name="image4.png"/>
                           <pic:cNvPicPr preferRelativeResize="0"/>
                         </pic:nvPicPr>
                         <pic:blipFill>
@@ -811,7 +811,6 @@
             <w:pPr>
               <w:keepNext w:val="0"/>
               <w:keepLines w:val="0"/>
-              <w:pageBreakBefore w:val="0"/>
               <w:widowControl w:val="1"/>
               <w:numPr>
                 <w:ilvl w:val="0"/>
@@ -983,25 +982,7 @@
                 <w:szCs w:val="24"/>
                 <w:rtl w:val="0"/>
               </w:rPr>
-              <w:t xml:space="preserve"> Si bien tengo un interés genuino en el análisis de datos, siento que aún me falta una base sólida y experiencia práctica en la</w:t>
-            </w:r>
-            <w:r>
-              <w:rPr>
-                <w:color w:val="767171"/>
-                <w:sz w:val="24"/>
-                <w:szCs w:val="24"/>
-                <w:rtl w:val="0"/>
-              </w:rPr>
-              <w:t xml:space="preserve"> gestión de datos.</w:t>
-            </w:r>
-            <w:r>
-              <w:rPr>
-                <w:color w:val="767171"/>
-                <w:sz w:val="24"/>
-                <w:szCs w:val="24"/>
-                <w:rtl w:val="0"/>
-              </w:rPr>
-              <w:t xml:space="preserve"> Necesito fortalecer mis conocimientos en la creación de estrategias basadas en datos, así como en la aplicación de herramientas de análisis y visualización para generar valor.</w:t>
+              <w:t xml:space="preserve"> Si bien tengo un interés genuino en el análisis de datos, siento que aún me falta una base sólida y experiencia práctica en la gestión de datos. Necesito fortalecer mis conocimientos en la creación de estrategias basadas en datos, así como en la aplicación de herramientas de análisis y visualización para generar valor.</w:t>
             </w:r>
           </w:p>
           <w:p>
@@ -1102,11 +1083,6 @@
                 <w:rtl w:val="0"/>
               </w:rPr>
               <w:t xml:space="preserve"> Aunque mis intereses han evolucionado, mi gusto por la programación y el desarrollo web me ha dado una base sólida</w:t>
-            </w:r>
-            <w:r>
-              <w:rPr>
-                <w:rtl w:val="0"/>
-              </w:rPr>
             </w:r>
           </w:p>
         </w:tc>
@@ -1216,7 +1192,6 @@
             <w:pPr>
               <w:keepNext w:val="0"/>
               <w:keepLines w:val="0"/>
-              <w:pageBreakBefore w:val="0"/>
               <w:widowControl w:val="1"/>
               <w:numPr>
                 <w:ilvl w:val="0"/>
@@ -1267,6 +1242,11 @@
               </w:rPr>
               <w:t xml:space="preserve">¿Cuáles son tus principales intereses profesionales? ¿Hay alguna área de desempeño que te interese más?</w:t>
             </w:r>
+            <w:r>
+              <w:rPr>
+                <w:rtl w:val="0"/>
+              </w:rPr>
+            </w:r>
           </w:p>
           <w:p>
             <w:pPr>
@@ -1346,7 +1326,6 @@
             <w:pPr>
               <w:keepNext w:val="0"/>
               <w:keepLines w:val="0"/>
-              <w:pageBreakBefore w:val="0"/>
               <w:widowControl w:val="1"/>
               <w:numPr>
                 <w:ilvl w:val="0"/>
@@ -1750,7 +1729,6 @@
             <w:pPr>
               <w:keepNext w:val="0"/>
               <w:keepLines w:val="0"/>
-              <w:pageBreakBefore w:val="0"/>
               <w:widowControl w:val="1"/>
               <w:numPr>
                 <w:ilvl w:val="0"/>
@@ -1800,6 +1778,11 @@
                 <w:rtl w:val="0"/>
               </w:rPr>
               <w:t xml:space="preserve">¿Cómo te gustaría que fuera tu escenario laboral en 5 años más? ¿Qué te gustaría estar haciendo?</w:t>
+            </w:r>
+            <w:r>
+              <w:rPr>
+                <w:rtl w:val="0"/>
+              </w:rPr>
             </w:r>
           </w:p>
           <w:p>
@@ -2088,7 +2071,6 @@
             <w:pPr>
               <w:keepNext w:val="0"/>
               <w:keepLines w:val="0"/>
-              <w:pageBreakBefore w:val="0"/>
               <w:widowControl w:val="1"/>
               <w:numPr>
                 <w:ilvl w:val="0"/>
@@ -2188,25 +2170,7 @@
                 <w:szCs w:val="24"/>
                 <w:rtl w:val="0"/>
               </w:rPr>
-              <w:t xml:space="preserve">El proyecto de desarrollar una interfaz web que consuma APIs de inteligencia artificial para generar contenido se conecta perfectamente con mis intereses en el</w:t>
-            </w:r>
-            <w:r>
-              <w:rPr>
-                <w:color w:val="767171"/>
-                <w:sz w:val="24"/>
-                <w:szCs w:val="24"/>
-                <w:rtl w:val="0"/>
-              </w:rPr>
-              <w:t xml:space="preserve"> análisis de datos y la inteligencia de negocios</w:t>
-            </w:r>
-            <w:r>
-              <w:rPr>
-                <w:color w:val="767171"/>
-                <w:sz w:val="24"/>
-                <w:szCs w:val="24"/>
-                <w:rtl w:val="0"/>
-              </w:rPr>
-              <w:t xml:space="preserve">. Aunque el enfoque no es puramente de análisis, el hecho de trabajar con datos para entrenar a un agente de IA me obliga a pensar en cómo se estructuran y utilizan los datos, lo cual es esencial para cualquier rol en este campo.</w:t>
+              <w:t xml:space="preserve">El proyecto de desarrollar se conecta perfectamente con mis intereses en el análisis de datos y la inteligencia de negocios. Aunque el enfoque no es puramente de análisis, el hecho de trabajar con bases de datos me obliga a pensar en cómo se estructuran y utilizan los datos, lo cual es esencial para cualquier rol en este campo.</w:t>
             </w:r>
           </w:p>
           <w:p>
@@ -2239,16 +2203,16 @@
                 <w:szCs w:val="24"/>
                 <w:rtl w:val="0"/>
               </w:rPr>
-              <w:t xml:space="preserve">programación web</w:t>
-            </w:r>
-            <w:r>
-              <w:rPr>
-                <w:color w:val="767171"/>
-                <w:sz w:val="24"/>
-                <w:szCs w:val="24"/>
-                <w:rtl w:val="0"/>
-              </w:rPr>
-              <w:t xml:space="preserve">, lo cual es un excelente complemento. Si bien mi objetivo principal es el campo de los datos, ser un profesional flexible y con conocimientos en desarrollo web me permitirá ser un miembro mucho más versátil y valioso en cualquier equipo de trabajo.</w:t>
+              <w:t xml:space="preserve">Desarrollo</w:t>
+            </w:r>
+            <w:r>
+              <w:rPr>
+                <w:color w:val="767171"/>
+                <w:sz w:val="24"/>
+                <w:szCs w:val="24"/>
+                <w:rtl w:val="0"/>
+              </w:rPr>
+              <w:t xml:space="preserve">, lo cual es un excelente complemento. Si bien mi objetivo principal es el campo de los datos, ser un profesional flexible y con conocimientos en desarrollo me permitirá ser un miembro mucho más versátil y valioso en cualquier equipo de trabajo.</w:t>
             </w:r>
           </w:p>
           <w:p>
@@ -2313,7 +2277,6 @@
     <w:pPr>
       <w:keepNext w:val="0"/>
       <w:keepLines w:val="0"/>
-      <w:pageBreakBefore w:val="0"/>
       <w:widowControl w:val="1"/>
       <w:pBdr>
         <w:top w:space="0" w:sz="0" w:val="nil"/>
@@ -2356,7 +2319,7 @@
             <wp:anchor allowOverlap="1" behindDoc="0" distB="0" distT="0" distL="114300" distR="114300" hidden="0" layoutInCell="1" locked="0" relativeHeight="0" simplePos="0">
               <wp:simplePos x="0" y="0"/>
               <wp:positionH relativeFrom="column">
-                <wp:posOffset>-683894</wp:posOffset>
+                <wp:posOffset>-683893</wp:posOffset>
               </wp:positionH>
               <wp:positionV relativeFrom="paragraph">
                 <wp:posOffset>0</wp:posOffset>
@@ -2364,17 +2327,17 @@
               <wp:extent cx="7753350" cy="190500"/>
               <wp:effectExtent b="0" l="0" r="0" t="0"/>
               <wp:wrapNone/>
-              <wp:docPr id="17579" name=""/>
+              <wp:docPr id="17584" name=""/>
               <a:graphic>
                 <a:graphicData uri="http://schemas.microsoft.com/office/word/2010/wordprocessingGroup">
                   <wpg:wgp>
                     <wpg:cNvGrpSpPr/>
                     <wpg:grpSpPr>
                       <a:xfrm>
-                        <a:off x="1469325" y="3679975"/>
+                        <a:off x="1469325" y="3681025"/>
                         <a:ext cx="7753350" cy="190500"/>
-                        <a:chOff x="1469325" y="3679975"/>
-                        <a:chExt cx="7753375" cy="871750"/>
+                        <a:chOff x="1469325" y="3681025"/>
+                        <a:chExt cx="7753350" cy="865800"/>
                       </a:xfrm>
                     </wpg:grpSpPr>
                     <wpg:grpSp>
@@ -2383,8 +2346,8 @@
                         <a:xfrm>
                           <a:off x="1469325" y="3684750"/>
                           <a:ext cx="7753350" cy="190500"/>
-                          <a:chOff x="0" y="14970"/>
-                          <a:chExt cx="12255" cy="300"/>
+                          <a:chOff x="1469325" y="3679975"/>
+                          <a:chExt cx="7753375" cy="871750"/>
                         </a:xfrm>
                       </wpg:grpSpPr>
                       <wps:wsp>
@@ -2392,8 +2355,8 @@
                         <wps:cNvPr id="3" name="Shape 3"/>
                         <wps:spPr>
                           <a:xfrm>
-                            <a:off x="0" y="14970"/>
-                            <a:ext cx="12250" cy="300"/>
+                            <a:off x="1469325" y="3679975"/>
+                            <a:ext cx="7753375" cy="871750"/>
                           </a:xfrm>
                           <a:prstGeom prst="rect">
                             <a:avLst/>
@@ -2419,128 +2382,171 @@
                           <a:noAutofit/>
                         </wps:bodyPr>
                       </wps:wsp>
-                      <wps:wsp>
-                        <wps:cNvSpPr/>
-                        <wps:cNvPr id="4" name="Shape 4"/>
-                        <wps:spPr>
-                          <a:xfrm>
-                            <a:off x="10803" y="14982"/>
-                            <a:ext cx="659" cy="288"/>
-                          </a:xfrm>
-                          <a:prstGeom prst="rect">
-                            <a:avLst/>
-                          </a:prstGeom>
-                          <a:noFill/>
-                          <a:ln>
-                            <a:noFill/>
-                          </a:ln>
-                        </wps:spPr>
-                        <wps:txbx>
-                          <w:txbxContent>
-                            <w:p>
-                              <w:pPr>
-                                <w:spacing w:after="160" w:before="0" w:line="258.99999618530273"/>
-                                <w:ind w:left="0" w:right="0" w:firstLine="0"/>
-                                <w:jc w:val="center"/>
-                                <w:textDirection w:val="btLr"/>
-                              </w:pPr>
-                              <w:r>
-                                <w:rPr>
-                                  <w:rFonts w:ascii="Calibri" w:cs="Calibri" w:eastAsia="Calibri" w:hAnsi="Calibri"/>
-                                  <w:b w:val="0"/>
-                                  <w:i w:val="0"/>
-                                  <w:smallCaps w:val="0"/>
-                                  <w:strike w:val="0"/>
-                                  <w:color w:val="000000"/>
-                                  <w:sz w:val="22"/>
-                                  <w:vertAlign w:val="baseline"/>
-                                </w:rPr>
-                                <w:t xml:space="preserve">PAGE    \* MERGEFORMAT</w:t>
-                              </w:r>
-                              <w:r>
-                                <w:rPr>
-                                  <w:rFonts w:ascii="Calibri" w:cs="Calibri" w:eastAsia="Calibri" w:hAnsi="Calibri"/>
-                                  <w:b w:val="0"/>
-                                  <w:i w:val="0"/>
-                                  <w:smallCaps w:val="0"/>
-                                  <w:strike w:val="0"/>
-                                  <w:color w:val="8c8c8c"/>
-                                  <w:sz w:val="22"/>
-                                  <w:vertAlign w:val="baseline"/>
-                                </w:rPr>
-                                <w:t xml:space="preserve">3</w:t>
-                              </w:r>
-                            </w:p>
-                          </w:txbxContent>
-                        </wps:txbx>
-                        <wps:bodyPr anchorCtr="0" anchor="t" bIns="0" lIns="0" spcFirstLastPara="1" rIns="0" wrap="square" tIns="0">
-                          <a:noAutofit/>
-                        </wps:bodyPr>
-                      </wps:wsp>
                       <wpg:grpSp>
                         <wpg:cNvGrpSpPr/>
                         <wpg:grpSpPr>
-                          <a:xfrm flipH="1">
-                            <a:off x="0" y="14970"/>
-                            <a:ext cx="12255" cy="230"/>
-                            <a:chOff x="-8" y="14978"/>
-                            <a:chExt cx="12255" cy="230"/>
+                          <a:xfrm>
+                            <a:off x="1469325" y="3684750"/>
+                            <a:ext cx="7753350" cy="190500"/>
+                            <a:chOff x="0" y="14970"/>
+                            <a:chExt cx="12255" cy="300"/>
                           </a:xfrm>
                         </wpg:grpSpPr>
                         <wps:wsp>
-                          <wps:cNvCnPr/>
+                          <wps:cNvSpPr/>
+                          <wps:cNvPr id="5" name="Shape 5"/>
                           <wps:spPr>
-                            <a:xfrm flipH="1" rot="10800000">
-                              <a:off x="-8" y="14978"/>
-                              <a:ext cx="1260" cy="230"/>
+                            <a:xfrm>
+                              <a:off x="0" y="14970"/>
+                              <a:ext cx="12250" cy="300"/>
                             </a:xfrm>
-                            <a:prstGeom prst="bentConnector3">
-                              <a:avLst>
-                                <a:gd fmla="val 923254" name="adj1"/>
-                              </a:avLst>
+                            <a:prstGeom prst="rect">
+                              <a:avLst/>
                             </a:prstGeom>
                             <a:noFill/>
-                            <a:ln cap="flat" cmpd="sng" w="9525">
-                              <a:solidFill>
-                                <a:srgbClr val="A5A5A5"/>
-                              </a:solidFill>
-                              <a:prstDash val="solid"/>
-                              <a:miter lim="800000"/>
-                              <a:headEnd len="med" w="med" type="none"/>
-                              <a:tailEnd len="med" w="med" type="none"/>
+                            <a:ln>
+                              <a:noFill/>
                             </a:ln>
                           </wps:spPr>
+                          <wps:txbx>
+                            <w:txbxContent>
+                              <w:p>
+                                <w:pPr>
+                                  <w:spacing w:after="0" w:before="0" w:line="240"/>
+                                  <w:ind w:left="0" w:right="0" w:firstLine="0"/>
+                                  <w:jc w:val="left"/>
+                                  <w:textDirection w:val="btLr"/>
+                                </w:pPr>
+                              </w:p>
+                            </w:txbxContent>
+                          </wps:txbx>
                           <wps:bodyPr anchorCtr="0" anchor="ctr" bIns="91425" lIns="91425" spcFirstLastPara="1" rIns="91425" wrap="square" tIns="91425">
                             <a:noAutofit/>
                           </wps:bodyPr>
                         </wps:wsp>
                         <wps:wsp>
-                          <wps:cNvCnPr/>
+                          <wps:cNvSpPr/>
+                          <wps:cNvPr id="6" name="Shape 6"/>
                           <wps:spPr>
-                            <a:xfrm rot="10800000">
-                              <a:off x="1252" y="14978"/>
-                              <a:ext cx="10995" cy="230"/>
+                            <a:xfrm>
+                              <a:off x="10803" y="14982"/>
+                              <a:ext cx="659" cy="288"/>
                             </a:xfrm>
-                            <a:prstGeom prst="bentConnector3">
-                              <a:avLst>
-                                <a:gd fmla="val 14609" name="adj1"/>
-                              </a:avLst>
+                            <a:prstGeom prst="rect">
+                              <a:avLst/>
                             </a:prstGeom>
                             <a:noFill/>
-                            <a:ln cap="flat" cmpd="sng" w="9525">
-                              <a:solidFill>
-                                <a:srgbClr val="A5A5A5"/>
-                              </a:solidFill>
-                              <a:prstDash val="solid"/>
-                              <a:miter lim="800000"/>
-                              <a:headEnd len="med" w="med" type="none"/>
-                              <a:tailEnd len="med" w="med" type="none"/>
+                            <a:ln>
+                              <a:noFill/>
                             </a:ln>
                           </wps:spPr>
-                          <wps:bodyPr anchorCtr="0" anchor="ctr" bIns="91425" lIns="91425" spcFirstLastPara="1" rIns="91425" wrap="square" tIns="91425">
+                          <wps:txbx>
+                            <w:txbxContent>
+                              <w:p>
+                                <w:pPr>
+                                  <w:spacing w:after="160" w:before="0" w:line="258.99999618530273"/>
+                                  <w:ind w:left="0" w:right="0" w:firstLine="0"/>
+                                  <w:jc w:val="center"/>
+                                  <w:textDirection w:val="btLr"/>
+                                </w:pPr>
+                                <w:r>
+                                  <w:rPr>
+                                    <w:rFonts w:ascii="Calibri" w:cs="Calibri" w:eastAsia="Calibri" w:hAnsi="Calibri"/>
+                                    <w:b w:val="0"/>
+                                    <w:i w:val="0"/>
+                                    <w:smallCaps w:val="0"/>
+                                    <w:strike w:val="0"/>
+                                    <w:color w:val="000000"/>
+                                    <w:sz w:val="22"/>
+                                    <w:vertAlign w:val="baseline"/>
+                                  </w:rPr>
+                                  <w:t xml:space="preserve">PAGE    \* MERGEFORMAT</w:t>
+                                </w:r>
+                                <w:r>
+                                  <w:rPr>
+                                    <w:rFonts w:ascii="Calibri" w:cs="Calibri" w:eastAsia="Calibri" w:hAnsi="Calibri"/>
+                                    <w:b w:val="0"/>
+                                    <w:i w:val="0"/>
+                                    <w:smallCaps w:val="0"/>
+                                    <w:strike w:val="0"/>
+                                    <w:color w:val="8c8c8c"/>
+                                    <w:sz w:val="22"/>
+                                    <w:vertAlign w:val="baseline"/>
+                                  </w:rPr>
+                                  <w:t xml:space="preserve">3</w:t>
+                                </w:r>
+                              </w:p>
+                            </w:txbxContent>
+                          </wps:txbx>
+                          <wps:bodyPr anchorCtr="0" anchor="t" bIns="0" lIns="0" spcFirstLastPara="1" rIns="0" wrap="square" tIns="0">
                             <a:noAutofit/>
                           </wps:bodyPr>
                         </wps:wsp>
+                        <wpg:grpSp>
+                          <wpg:cNvGrpSpPr/>
+                          <wpg:grpSpPr>
+                            <a:xfrm flipH="1">
+                              <a:off x="0" y="14970"/>
+                              <a:ext cx="12255" cy="230"/>
+                              <a:chOff x="-8" y="14978"/>
+                              <a:chExt cx="12255" cy="230"/>
+                            </a:xfrm>
+                          </wpg:grpSpPr>
+                          <wps:wsp>
+                            <wps:cNvCnPr/>
+                            <wps:spPr>
+                              <a:xfrm flipH="1" rot="10800000">
+                                <a:off x="-8" y="14978"/>
+                                <a:ext cx="1260" cy="230"/>
+                              </a:xfrm>
+                              <a:prstGeom prst="bentConnector3">
+                                <a:avLst>
+                                  <a:gd fmla="val 50000" name="adj1"/>
+                                </a:avLst>
+                              </a:prstGeom>
+                              <a:noFill/>
+                              <a:ln cap="flat" cmpd="sng" w="9525">
+                                <a:solidFill>
+                                  <a:srgbClr val="A5A5A5"/>
+                                </a:solidFill>
+                                <a:prstDash val="solid"/>
+                                <a:miter lim="800000"/>
+                                <a:headEnd len="sm" w="sm" type="none"/>
+                                <a:tailEnd len="sm" w="sm" type="none"/>
+                              </a:ln>
+                            </wps:spPr>
+                            <wps:bodyPr anchorCtr="0" anchor="ctr" bIns="91425" lIns="91425" spcFirstLastPara="1" rIns="91425" wrap="square" tIns="91425">
+                              <a:noAutofit/>
+                            </wps:bodyPr>
+                          </wps:wsp>
+                          <wps:wsp>
+                            <wps:cNvCnPr/>
+                            <wps:spPr>
+                              <a:xfrm rot="10800000">
+                                <a:off x="1252" y="14978"/>
+                                <a:ext cx="10995" cy="230"/>
+                              </a:xfrm>
+                              <a:prstGeom prst="bentConnector3">
+                                <a:avLst>
+                                  <a:gd fmla="val 96778" name="adj1"/>
+                                </a:avLst>
+                              </a:prstGeom>
+                              <a:noFill/>
+                              <a:ln cap="flat" cmpd="sng" w="9525">
+                                <a:solidFill>
+                                  <a:srgbClr val="A5A5A5"/>
+                                </a:solidFill>
+                                <a:prstDash val="solid"/>
+                                <a:miter lim="800000"/>
+                                <a:headEnd len="sm" w="sm" type="none"/>
+                                <a:tailEnd len="sm" w="sm" type="none"/>
+                              </a:ln>
+                            </wps:spPr>
+                            <wps:bodyPr anchorCtr="0" anchor="ctr" bIns="91425" lIns="91425" spcFirstLastPara="1" rIns="91425" wrap="square" tIns="91425">
+                              <a:noAutofit/>
+                            </wps:bodyPr>
+                          </wps:wsp>
+                        </wpg:grpSp>
                       </wpg:grpSp>
                     </wpg:grpSp>
                   </wpg:wgp>
@@ -2554,7 +2560,7 @@
             <wp:anchor allowOverlap="1" behindDoc="0" distB="0" distT="0" distL="114300" distR="114300" hidden="0" layoutInCell="1" locked="0" relativeHeight="0" simplePos="0">
               <wp:simplePos x="0" y="0"/>
               <wp:positionH relativeFrom="column">
-                <wp:posOffset>-683894</wp:posOffset>
+                <wp:posOffset>-683893</wp:posOffset>
               </wp:positionH>
               <wp:positionV relativeFrom="paragraph">
                 <wp:posOffset>0</wp:posOffset>
@@ -2562,7 +2568,7 @@
               <wp:extent cx="7753350" cy="190500"/>
               <wp:effectExtent b="0" l="0" r="0" t="0"/>
               <wp:wrapNone/>
-              <wp:docPr id="17579" name="image5.png"/>
+              <wp:docPr id="17584" name="image5.png"/>
               <a:graphic>
                 <a:graphicData uri="http://schemas.openxmlformats.org/drawingml/2006/picture">
                   <pic:pic>
@@ -2603,7 +2609,6 @@
     <w:pPr>
       <w:keepNext w:val="0"/>
       <w:keepLines w:val="0"/>
-      <w:pageBreakBefore w:val="0"/>
       <w:widowControl w:val="0"/>
       <w:pBdr>
         <w:top w:space="0" w:sz="0" w:val="nil"/>
@@ -2752,12 +2757,12 @@
               <wp:inline distB="0" distT="0" distL="0" distR="0">
                 <wp:extent cx="1996440" cy="428625"/>
                 <wp:effectExtent b="0" l="0" r="0" t="0"/>
-                <wp:docPr descr="http://www.duoc.cl/normasgraficas/normasgraficas/marca-duoc/6logo-fondo-transparente/fondo-transparente.png" id="17582" name="image4.png"/>
+                <wp:docPr descr="http://www.duoc.cl/normasgraficas/normasgraficas/marca-duoc/6logo-fondo-transparente/fondo-transparente.png" id="17587" name="image3.png"/>
                 <a:graphic>
                   <a:graphicData uri="http://schemas.openxmlformats.org/drawingml/2006/picture">
                     <pic:pic>
                       <pic:nvPicPr>
-                        <pic:cNvPr descr="http://www.duoc.cl/normasgraficas/normasgraficas/marca-duoc/6logo-fondo-transparente/fondo-transparente.png" id="0" name="image4.png"/>
+                        <pic:cNvPr descr="http://www.duoc.cl/normasgraficas/normasgraficas/marca-duoc/6logo-fondo-transparente/fondo-transparente.png" id="0" name="image3.png"/>
                         <pic:cNvPicPr preferRelativeResize="0"/>
                       </pic:nvPicPr>
                       <pic:blipFill>
@@ -2794,7 +2799,6 @@
     <w:pPr>
       <w:keepNext w:val="0"/>
       <w:keepLines w:val="0"/>
-      <w:pageBreakBefore w:val="0"/>
       <w:widowControl w:val="1"/>
       <w:pBdr>
         <w:top w:space="0" w:sz="0" w:val="nil"/>
@@ -2841,7 +2845,6 @@
     <w:pPr>
       <w:keepNext w:val="0"/>
       <w:keepLines w:val="0"/>
-      <w:pageBreakBefore w:val="0"/>
       <w:widowControl w:val="0"/>
       <w:pBdr>
         <w:top w:space="0" w:sz="0" w:val="nil"/>
@@ -2937,12 +2940,12 @@
               <wp:inline distB="0" distT="0" distL="0" distR="0">
                 <wp:extent cx="363448" cy="578253"/>
                 <wp:effectExtent b="0" l="0" r="0" t="0"/>
-                <wp:docPr id="17581" name="image3.png"/>
+                <wp:docPr id="17586" name="image1.png"/>
                 <a:graphic>
                   <a:graphicData uri="http://schemas.openxmlformats.org/drawingml/2006/picture">
                     <pic:pic>
                       <pic:nvPicPr>
-                        <pic:cNvPr id="0" name="image3.png"/>
+                        <pic:cNvPr id="0" name="image1.png"/>
                         <pic:cNvPicPr preferRelativeResize="0"/>
                       </pic:nvPicPr>
                       <pic:blipFill>
@@ -3089,7 +3092,7 @@
               <wp:inline distB="0" distT="0" distL="0" distR="0">
                 <wp:extent cx="1908834" cy="470407"/>
                 <wp:effectExtent b="0" l="0" r="0" t="0"/>
-                <wp:docPr id="17583" name="image2.png"/>
+                <wp:docPr id="17588" name="image2.png"/>
                 <a:graphic>
                   <a:graphicData uri="http://schemas.openxmlformats.org/drawingml/2006/picture">
                     <pic:pic>
@@ -3131,7 +3134,6 @@
     <w:pPr>
       <w:keepNext w:val="0"/>
       <w:keepLines w:val="0"/>
-      <w:pageBreakBefore w:val="0"/>
       <w:widowControl w:val="1"/>
       <w:pBdr>
         <w:top w:space="0" w:sz="0" w:val="nil"/>
@@ -3306,11 +3308,19 @@
       </w:pPr>
     </w:pPrDefault>
   </w:docDefaults>
+  <w:style w:type="table" w:styleId="TableNormal" w:default="1">
+    <w:name w:val="TableNormal"/>
+    <w:tblPr>
+      <w:tblCellMar>
+        <w:top w:w="100.0" w:type="dxa"/>
+        <w:left w:w="100.0" w:type="dxa"/>
+        <w:bottom w:w="100.0" w:type="dxa"/>
+        <w:right w:w="100.0" w:type="dxa"/>
+      </w:tblCellMar>
+    </w:tblPr>
+  </w:style>
   <w:style w:type="paragraph" w:styleId="Normal" w:default="1">
     <w:name w:val="normal"/>
-  </w:style>
-  <w:style w:type="table" w:styleId="TableNormal" w:default="1">
-    <w:name w:val="TableNormal"/>
   </w:style>
   <w:style w:type="paragraph" w:styleId="Heading1">
     <w:name w:val="heading 1"/>
@@ -3420,6 +3430,12 @@
       <w:sz w:val="56"/>
       <w:szCs w:val="56"/>
     </w:rPr>
+  </w:style>
+  <w:style w:type="paragraph" w:styleId="Normal" w:default="1">
+    <w:name w:val="normal"/>
+  </w:style>
+  <w:style w:type="table" w:styleId="TableNormal" w:default="1">
+    <w:name w:val="TableNormal"/>
   </w:style>
   <w:style w:type="character" w:styleId="Fuentedeprrafopredeter" w:default="1">
     <w:name w:val="Default Paragraph Font"/>
@@ -4361,6 +4377,131 @@
       <w:b w:val="1"/>
       <w:bCs w:val="1"/>
     </w:rPr>
+  </w:style>
+  <w:style w:type="table" w:styleId="Table1">
+    <w:basedOn w:val="TableNormal"/>
+    <w:pPr>
+      <w:spacing w:after="0" w:line="240" w:lineRule="auto"/>
+    </w:pPr>
+    <w:tblPr>
+      <w:tblStyleRowBandSize w:val="1"/>
+      <w:tblStyleColBandSize w:val="1"/>
+      <w:tblCellMar>
+        <w:top w:w="0.0" w:type="dxa"/>
+        <w:left w:w="108.0" w:type="dxa"/>
+        <w:bottom w:w="0.0" w:type="dxa"/>
+        <w:right w:w="108.0" w:type="dxa"/>
+      </w:tblCellMar>
+    </w:tblPr>
+  </w:style>
+  <w:style w:type="table" w:styleId="Table2">
+    <w:basedOn w:val="TableNormal"/>
+    <w:tblPr>
+      <w:tblStyleRowBandSize w:val="1"/>
+      <w:tblStyleColBandSize w:val="1"/>
+      <w:tblCellMar>
+        <w:top w:w="15.0" w:type="dxa"/>
+        <w:left w:w="15.0" w:type="dxa"/>
+        <w:bottom w:w="15.0" w:type="dxa"/>
+        <w:right w:w="15.0" w:type="dxa"/>
+      </w:tblCellMar>
+    </w:tblPr>
+  </w:style>
+  <w:style w:type="table" w:styleId="Table3">
+    <w:basedOn w:val="TableNormal"/>
+    <w:pPr>
+      <w:spacing w:after="0" w:line="240" w:lineRule="auto"/>
+    </w:pPr>
+    <w:tblPr>
+      <w:tblStyleRowBandSize w:val="1"/>
+      <w:tblStyleColBandSize w:val="1"/>
+      <w:tblCellMar>
+        <w:top w:w="0.0" w:type="dxa"/>
+        <w:left w:w="108.0" w:type="dxa"/>
+        <w:bottom w:w="0.0" w:type="dxa"/>
+        <w:right w:w="108.0" w:type="dxa"/>
+      </w:tblCellMar>
+    </w:tblPr>
+  </w:style>
+  <w:style w:type="table" w:styleId="Table4">
+    <w:basedOn w:val="TableNormal"/>
+    <w:pPr>
+      <w:spacing w:after="0" w:line="240" w:lineRule="auto"/>
+    </w:pPr>
+    <w:tblPr>
+      <w:tblStyleRowBandSize w:val="1"/>
+      <w:tblStyleColBandSize w:val="1"/>
+      <w:tblCellMar>
+        <w:top w:w="0.0" w:type="dxa"/>
+        <w:left w:w="108.0" w:type="dxa"/>
+        <w:bottom w:w="0.0" w:type="dxa"/>
+        <w:right w:w="108.0" w:type="dxa"/>
+      </w:tblCellMar>
+    </w:tblPr>
+  </w:style>
+  <w:style w:type="table" w:styleId="Table5">
+    <w:basedOn w:val="TableNormal"/>
+    <w:pPr>
+      <w:spacing w:after="0" w:line="240" w:lineRule="auto"/>
+    </w:pPr>
+    <w:tblPr>
+      <w:tblStyleRowBandSize w:val="1"/>
+      <w:tblStyleColBandSize w:val="1"/>
+      <w:tblCellMar>
+        <w:top w:w="0.0" w:type="dxa"/>
+        <w:left w:w="108.0" w:type="dxa"/>
+        <w:bottom w:w="0.0" w:type="dxa"/>
+        <w:right w:w="108.0" w:type="dxa"/>
+      </w:tblCellMar>
+    </w:tblPr>
+  </w:style>
+  <w:style w:type="table" w:styleId="Table6">
+    <w:basedOn w:val="TableNormal"/>
+    <w:pPr>
+      <w:spacing w:after="0" w:line="240" w:lineRule="auto"/>
+    </w:pPr>
+    <w:tblPr>
+      <w:tblStyleRowBandSize w:val="1"/>
+      <w:tblStyleColBandSize w:val="1"/>
+      <w:tblCellMar>
+        <w:top w:w="0.0" w:type="dxa"/>
+        <w:left w:w="108.0" w:type="dxa"/>
+        <w:bottom w:w="0.0" w:type="dxa"/>
+        <w:right w:w="108.0" w:type="dxa"/>
+      </w:tblCellMar>
+    </w:tblPr>
+  </w:style>
+  <w:style w:type="table" w:styleId="Table7">
+    <w:basedOn w:val="TableNormal"/>
+    <w:pPr>
+      <w:spacing w:after="0" w:line="240" w:lineRule="auto"/>
+    </w:pPr>
+    <w:tblPr>
+      <w:tblStyleRowBandSize w:val="1"/>
+      <w:tblStyleColBandSize w:val="1"/>
+      <w:tblCellMar>
+        <w:top w:w="0.0" w:type="dxa"/>
+        <w:left w:w="108.0" w:type="dxa"/>
+        <w:bottom w:w="0.0" w:type="dxa"/>
+        <w:right w:w="108.0" w:type="dxa"/>
+      </w:tblCellMar>
+    </w:tblPr>
+  </w:style>
+  <w:style w:type="table" w:styleId="Table8">
+    <w:basedOn w:val="TableNormal"/>
+    <w:pPr>
+      <w:spacing w:after="0" w:line="240" w:lineRule="auto"/>
+    </w:pPr>
+    <w:tblPr>
+      <w:tblStyleRowBandSize w:val="1"/>
+      <w:tblStyleColBandSize w:val="1"/>
+      <w:tblCellMar>
+        <w:top w:w="0.0" w:type="dxa"/>
+        <w:left w:w="108.0" w:type="dxa"/>
+        <w:bottom w:w="0.0" w:type="dxa"/>
+        <w:right w:w="108.0" w:type="dxa"/>
+      </w:tblCellMar>
+    </w:tblPr>
   </w:style>
   <w:style w:type="paragraph" w:styleId="Subtitle">
     <w:name w:val="Subtitle"/>
@@ -4769,7 +4910,7 @@
 
 <file path=customXML/item1.xml><?xml version="1.0" encoding="utf-8"?>
 <go:gDocsCustomXmlDataStorage xmlns:go="http://customooxmlschemas.google.com/" xmlns:r="http://schemas.openxmlformats.org/officeDocument/2006/relationships" uri="GoogleDocsCustomDataVersion2">
-  <go:docsCustomData xmlns:go="http://customooxmlschemas.google.com/" roundtripDataSignature="AMtx7mjp7FskltSCvzgS5UXizM1pWBP+0Q==">CgMxLjAyDmguMWZpZWsycnBxbHFuOAByITFHeE56RXNOdGtVWDdReXlXQUhLRC1YTEtONFQ2VmVCcg==</go:docsCustomData>
+  <go:docsCustomData xmlns:go="http://customooxmlschemas.google.com/" roundtripDataSignature="AMtx7mgLzKRvc8nDNMRRoGXlwpzlxGPVJA==">CgMxLjAyDmguMWZpZWsycnBxbHFuOAByITFaWGY0X1RkUnF4aU4zcXRIZTlzcTJmN3lRMFFZbU5jMw==</go:docsCustomData>
 </go:gDocsCustomXmlDataStorage>
 </file>
 

</xml_diff>